<commit_message>
changed the title of report
</commit_message>
<xml_diff>
--- a/ai_14/roman_kormyliuk/Epic 7/epic_7_pactice_work_report_roman_kormyliuk.docx
+++ b/ai_14/roman_kormyliuk/Epic 7/epic_7_pactice_work_report_roman_kormyliuk.docx
@@ -4,64 +4,30 @@
   <w:body>
     <w:p>
       <w:pPr>
-        <w:spacing w:after="200" w:line="240" w:lineRule="auto"/>
+        <w:spacing w:after="0" w:line="240" w:lineRule="auto"/>
         <w:jc w:val="center"/>
         <w:rPr>
           <w:rFonts w:ascii="Times New Roman" w:cs="Times New Roman" w:eastAsia="Times New Roman" w:hAnsi="Times New Roman"/>
-          <w:sz w:val="24"/>
-          <w:szCs w:val="24"/>
-        </w:rPr>
-      </w:pPr>
-      <w:r>
-        <w:rPr>
-          <w:rFonts w:ascii="Times New Roman" w:cs="Times New Roman" w:eastAsia="Times New Roman" w:hAnsi="Times New Roman"/>
-          <w:color w:val="000000"/>
           <w:sz w:val="28"/>
           <w:szCs w:val="28"/>
-          <w:rtl w:val="0"/>
-        </w:rPr>
-        <w:t xml:space="preserve">Міністерство освіти і науки України</w:t>
-      </w:r>
-      <w:r>
-        <w:rPr>
-          <w:rtl w:val="0"/>
-        </w:rPr>
-      </w:r>
-    </w:p>
-    <w:p>
-      <w:pPr>
-        <w:spacing w:after="200" w:line="240" w:lineRule="auto"/>
-        <w:jc w:val="center"/>
-        <w:rPr>
-          <w:rFonts w:ascii="Times New Roman" w:cs="Times New Roman" w:eastAsia="Times New Roman" w:hAnsi="Times New Roman"/>
-          <w:sz w:val="24"/>
-          <w:szCs w:val="24"/>
-        </w:rPr>
-      </w:pPr>
-      <w:r>
-        <w:rPr>
-          <w:rFonts w:ascii="Times New Roman" w:cs="Times New Roman" w:eastAsia="Times New Roman" w:hAnsi="Times New Roman"/>
-          <w:color w:val="000000"/>
+        </w:rPr>
+      </w:pPr>
+      <w:r>
+        <w:rPr>
+          <w:rFonts w:ascii="Times New Roman" w:cs="Times New Roman" w:eastAsia="Times New Roman" w:hAnsi="Times New Roman"/>
           <w:sz w:val="28"/>
           <w:szCs w:val="28"/>
           <w:rtl w:val="0"/>
         </w:rPr>
-        <w:t xml:space="preserve">Національний університет «Львівська політехніка»</w:t>
-      </w:r>
-      <w:r>
-        <w:rPr>
-          <w:rtl w:val="0"/>
-        </w:rPr>
-      </w:r>
-    </w:p>
-    <w:p>
-      <w:pPr>
-        <w:spacing w:after="240" w:line="240" w:lineRule="auto"/>
+        <w:t xml:space="preserve">Міністерство освіти і науки України</w:t>
+      </w:r>
+    </w:p>
+    <w:p>
+      <w:pPr>
+        <w:spacing w:after="0" w:line="240" w:lineRule="auto"/>
         <w:jc w:val="center"/>
         <w:rPr>
-          <w:rFonts w:ascii="Times" w:cs="Times" w:eastAsia="Times" w:hAnsi="Times"/>
-          <w:b w:val="1"/>
-          <w:color w:val="000000"/>
+          <w:rFonts w:ascii="Times New Roman" w:cs="Times New Roman" w:eastAsia="Times New Roman" w:hAnsi="Times New Roman"/>
           <w:sz w:val="28"/>
           <w:szCs w:val="28"/>
         </w:rPr>
@@ -69,26 +35,81 @@
       <w:r>
         <w:rPr>
           <w:rFonts w:ascii="Times New Roman" w:cs="Times New Roman" w:eastAsia="Times New Roman" w:hAnsi="Times New Roman"/>
-          <w:sz w:val="24"/>
-          <w:szCs w:val="24"/>
-          <w:rtl w:val="0"/>
-        </w:rPr>
-        <w:br w:type="textWrapping"/>
-      </w:r>
-      <w:r>
-        <w:rPr>
-          <w:rFonts w:ascii="Times New Roman" w:cs="Times New Roman" w:eastAsia="Times New Roman" w:hAnsi="Times New Roman"/>
-        </w:rPr>
+          <w:sz w:val="28"/>
+          <w:szCs w:val="28"/>
+          <w:rtl w:val="0"/>
+        </w:rPr>
+        <w:t xml:space="preserve">Національний університет «Львівська політехніка»</w:t>
+      </w:r>
+    </w:p>
+    <w:p>
+      <w:pPr>
+        <w:spacing w:after="0" w:line="360" w:lineRule="auto"/>
+        <w:jc w:val="center"/>
+        <w:rPr>
+          <w:rFonts w:ascii="Times New Roman" w:cs="Times New Roman" w:eastAsia="Times New Roman" w:hAnsi="Times New Roman"/>
+          <w:sz w:val="28"/>
+          <w:szCs w:val="28"/>
+        </w:rPr>
+      </w:pPr>
+      <w:r>
+        <w:rPr>
+          <w:rFonts w:ascii="Times New Roman" w:cs="Times New Roman" w:eastAsia="Times New Roman" w:hAnsi="Times New Roman"/>
+          <w:sz w:val="28"/>
+          <w:szCs w:val="28"/>
+          <w:rtl w:val="0"/>
+        </w:rPr>
+        <w:t xml:space="preserve">Кафедра систем штучного інтелекту</w:t>
+      </w:r>
+    </w:p>
+    <w:p>
+      <w:pPr>
+        <w:spacing w:after="0" w:line="240" w:lineRule="auto"/>
+        <w:rPr>
+          <w:rFonts w:ascii="Times New Roman" w:cs="Times New Roman" w:eastAsia="Times New Roman" w:hAnsi="Times New Roman"/>
+          <w:sz w:val="24"/>
+          <w:szCs w:val="24"/>
+        </w:rPr>
+      </w:pPr>
+      <w:r>
+        <w:rPr>
+          <w:rtl w:val="0"/>
+        </w:rPr>
+      </w:r>
+    </w:p>
+    <w:p>
+      <w:pPr>
+        <w:spacing w:after="0" w:line="240" w:lineRule="auto"/>
+        <w:rPr>
+          <w:rFonts w:ascii="Times New Roman" w:cs="Times New Roman" w:eastAsia="Times New Roman" w:hAnsi="Times New Roman"/>
+          <w:sz w:val="24"/>
+          <w:szCs w:val="24"/>
+        </w:rPr>
+      </w:pPr>
+      <w:r>
+        <w:rPr>
+          <w:rtl w:val="0"/>
+        </w:rPr>
+      </w:r>
+      <w:r>
         <w:drawing>
-          <wp:inline distB="0" distT="0" distL="0" distR="0">
-            <wp:extent cx="2689992" cy="2552409"/>
+          <wp:anchor allowOverlap="1" behindDoc="0" distB="0" distT="0" distL="114300" distR="114300" hidden="0" layoutInCell="1" locked="0" relativeHeight="0" simplePos="0">
+            <wp:simplePos x="0" y="0"/>
+            <wp:positionH relativeFrom="column">
+              <wp:posOffset>1765935</wp:posOffset>
+            </wp:positionH>
+            <wp:positionV relativeFrom="paragraph">
+              <wp:posOffset>65432</wp:posOffset>
+            </wp:positionV>
+            <wp:extent cx="2710845" cy="2571750"/>
             <wp:effectExtent b="0" l="0" r="0" t="0"/>
-            <wp:docPr id="12" name="image14.png"/>
+            <wp:wrapNone/>
+            <wp:docPr descr="A blue and white logo&#10;&#10;Description automatically generated" id="1" name="image2.jpg"/>
             <a:graphic>
               <a:graphicData uri="http://schemas.openxmlformats.org/drawingml/2006/picture">
                 <pic:pic>
                   <pic:nvPicPr>
-                    <pic:cNvPr id="0" name="image14.png"/>
+                    <pic:cNvPr descr="A blue and white logo&#10;&#10;Description automatically generated" id="0" name="image2.jpg"/>
                     <pic:cNvPicPr preferRelativeResize="0"/>
                   </pic:nvPicPr>
                   <pic:blipFill>
@@ -101,7 +122,7 @@
                   <pic:spPr>
                     <a:xfrm>
                       <a:off x="0" y="0"/>
-                      <a:ext cx="2689992" cy="2552409"/>
+                      <a:ext cx="2710845" cy="2571750"/>
                     </a:xfrm>
                     <a:prstGeom prst="rect"/>
                     <a:ln/>
@@ -109,383 +130,419 @@
                 </pic:pic>
               </a:graphicData>
             </a:graphic>
-          </wp:inline>
+          </wp:anchor>
         </w:drawing>
       </w:r>
-      <w:r>
-        <w:rPr>
-          <w:rtl w:val="0"/>
-        </w:rPr>
-      </w:r>
-    </w:p>
-    <w:p>
-      <w:pPr>
-        <w:spacing w:after="240" w:line="240" w:lineRule="auto"/>
+    </w:p>
+    <w:p>
+      <w:pPr>
+        <w:spacing w:after="0" w:line="240" w:lineRule="auto"/>
         <w:jc w:val="center"/>
         <w:rPr>
-          <w:rFonts w:ascii="Times" w:cs="Times" w:eastAsia="Times" w:hAnsi="Times"/>
-          <w:b w:val="1"/>
-          <w:color w:val="000000"/>
+          <w:rFonts w:ascii="Times New Roman" w:cs="Times New Roman" w:eastAsia="Times New Roman" w:hAnsi="Times New Roman"/>
+          <w:sz w:val="24"/>
+          <w:szCs w:val="24"/>
+        </w:rPr>
+      </w:pPr>
+      <w:r>
+        <w:rPr>
+          <w:rtl w:val="0"/>
+        </w:rPr>
+      </w:r>
+    </w:p>
+    <w:p>
+      <w:pPr>
+        <w:spacing w:after="0" w:line="240" w:lineRule="auto"/>
+        <w:jc w:val="center"/>
+        <w:rPr>
+          <w:rFonts w:ascii="Times New Roman" w:cs="Times New Roman" w:eastAsia="Times New Roman" w:hAnsi="Times New Roman"/>
+          <w:sz w:val="24"/>
+          <w:szCs w:val="24"/>
+        </w:rPr>
+      </w:pPr>
+      <w:r>
+        <w:rPr>
+          <w:rtl w:val="0"/>
+        </w:rPr>
+      </w:r>
+    </w:p>
+    <w:p>
+      <w:pPr>
+        <w:spacing w:after="0" w:line="240" w:lineRule="auto"/>
+        <w:jc w:val="center"/>
+        <w:rPr>
+          <w:rFonts w:ascii="Times New Roman" w:cs="Times New Roman" w:eastAsia="Times New Roman" w:hAnsi="Times New Roman"/>
+          <w:sz w:val="24"/>
+          <w:szCs w:val="24"/>
+        </w:rPr>
+      </w:pPr>
+      <w:r>
+        <w:rPr>
+          <w:rtl w:val="0"/>
+        </w:rPr>
+      </w:r>
+    </w:p>
+    <w:p>
+      <w:pPr>
+        <w:spacing w:after="0" w:line="240" w:lineRule="auto"/>
+        <w:jc w:val="center"/>
+        <w:rPr>
+          <w:rFonts w:ascii="Times New Roman" w:cs="Times New Roman" w:eastAsia="Times New Roman" w:hAnsi="Times New Roman"/>
+          <w:sz w:val="24"/>
+          <w:szCs w:val="24"/>
+        </w:rPr>
+      </w:pPr>
+      <w:r>
+        <w:rPr>
+          <w:rtl w:val="0"/>
+        </w:rPr>
+      </w:r>
+    </w:p>
+    <w:p>
+      <w:pPr>
+        <w:spacing w:after="0" w:line="240" w:lineRule="auto"/>
+        <w:jc w:val="center"/>
+        <w:rPr>
+          <w:rFonts w:ascii="Times New Roman" w:cs="Times New Roman" w:eastAsia="Times New Roman" w:hAnsi="Times New Roman"/>
+          <w:sz w:val="24"/>
+          <w:szCs w:val="24"/>
+        </w:rPr>
+      </w:pPr>
+      <w:r>
+        <w:rPr>
+          <w:rtl w:val="0"/>
+        </w:rPr>
+      </w:r>
+    </w:p>
+    <w:p>
+      <w:pPr>
+        <w:spacing w:after="0" w:line="240" w:lineRule="auto"/>
+        <w:jc w:val="center"/>
+        <w:rPr>
+          <w:rFonts w:ascii="Times New Roman" w:cs="Times New Roman" w:eastAsia="Times New Roman" w:hAnsi="Times New Roman"/>
+          <w:b w:val="1"/>
+          <w:sz w:val="40"/>
+          <w:szCs w:val="40"/>
+        </w:rPr>
+      </w:pPr>
+      <w:r>
+        <w:rPr>
+          <w:rtl w:val="0"/>
+        </w:rPr>
+      </w:r>
+    </w:p>
+    <w:p>
+      <w:pPr>
+        <w:spacing w:after="0" w:line="240" w:lineRule="auto"/>
+        <w:jc w:val="center"/>
+        <w:rPr>
+          <w:rFonts w:ascii="Times New Roman" w:cs="Times New Roman" w:eastAsia="Times New Roman" w:hAnsi="Times New Roman"/>
+          <w:b w:val="1"/>
+          <w:sz w:val="40"/>
+          <w:szCs w:val="40"/>
+        </w:rPr>
+      </w:pPr>
+      <w:r>
+        <w:rPr>
+          <w:rtl w:val="0"/>
+        </w:rPr>
+      </w:r>
+    </w:p>
+    <w:p>
+      <w:pPr>
+        <w:spacing w:after="0" w:line="240" w:lineRule="auto"/>
+        <w:jc w:val="center"/>
+        <w:rPr>
+          <w:rFonts w:ascii="Times New Roman" w:cs="Times New Roman" w:eastAsia="Times New Roman" w:hAnsi="Times New Roman"/>
+          <w:b w:val="1"/>
+          <w:sz w:val="40"/>
+          <w:szCs w:val="40"/>
+        </w:rPr>
+      </w:pPr>
+      <w:r>
+        <w:rPr>
+          <w:rtl w:val="0"/>
+        </w:rPr>
+      </w:r>
+    </w:p>
+    <w:p>
+      <w:pPr>
+        <w:spacing w:after="0" w:line="240" w:lineRule="auto"/>
+        <w:jc w:val="center"/>
+        <w:rPr>
+          <w:rFonts w:ascii="Times New Roman" w:cs="Times New Roman" w:eastAsia="Times New Roman" w:hAnsi="Times New Roman"/>
+          <w:b w:val="1"/>
+          <w:sz w:val="40"/>
+          <w:szCs w:val="40"/>
+        </w:rPr>
+      </w:pPr>
+      <w:r>
+        <w:rPr>
+          <w:rFonts w:ascii="Times New Roman" w:cs="Times New Roman" w:eastAsia="Times New Roman" w:hAnsi="Times New Roman"/>
+          <w:b w:val="1"/>
+          <w:sz w:val="40"/>
+          <w:szCs w:val="40"/>
+          <w:rtl w:val="0"/>
+        </w:rPr>
+        <w:t xml:space="preserve">Звіт</w:t>
+      </w:r>
+    </w:p>
+    <w:p>
+      <w:pPr>
+        <w:tabs>
+          <w:tab w:val="center" w:leader="none" w:pos="4819"/>
+          <w:tab w:val="left" w:leader="none" w:pos="7468"/>
+        </w:tabs>
+        <w:spacing w:after="0" w:line="240" w:lineRule="auto"/>
+        <w:rPr>
+          <w:rFonts w:ascii="Times New Roman" w:cs="Times New Roman" w:eastAsia="Times New Roman" w:hAnsi="Times New Roman"/>
+          <w:b w:val="1"/>
           <w:sz w:val="28"/>
           <w:szCs w:val="28"/>
         </w:rPr>
       </w:pPr>
       <w:r>
         <w:rPr>
-          <w:rtl w:val="0"/>
-        </w:rPr>
-      </w:r>
-    </w:p>
-    <w:p>
-      <w:pPr>
-        <w:spacing w:after="240" w:line="240" w:lineRule="auto"/>
-        <w:jc w:val="center"/>
-        <w:rPr>
-          <w:rFonts w:ascii="Times" w:cs="Times" w:eastAsia="Times" w:hAnsi="Times"/>
-          <w:b w:val="1"/>
-          <w:color w:val="000000"/>
+          <w:rFonts w:ascii="Times New Roman" w:cs="Times New Roman" w:eastAsia="Times New Roman" w:hAnsi="Times New Roman"/>
+          <w:b w:val="1"/>
           <w:sz w:val="28"/>
           <w:szCs w:val="28"/>
-        </w:rPr>
-      </w:pPr>
-      <w:r>
-        <w:rPr>
-          <w:rtl w:val="0"/>
-        </w:rPr>
-      </w:r>
-    </w:p>
-    <w:p>
-      <w:pPr>
-        <w:spacing w:after="240" w:line="240" w:lineRule="auto"/>
-        <w:jc w:val="center"/>
-        <w:rPr>
-          <w:rFonts w:ascii="Times New Roman" w:cs="Times New Roman" w:eastAsia="Times New Roman" w:hAnsi="Times New Roman"/>
-          <w:sz w:val="24"/>
-          <w:szCs w:val="24"/>
-        </w:rPr>
-      </w:pPr>
-      <w:r>
-        <w:rPr>
-          <w:rFonts w:ascii="Times" w:cs="Times" w:eastAsia="Times" w:hAnsi="Times"/>
-          <w:b w:val="1"/>
-          <w:color w:val="000000"/>
+          <w:rtl w:val="0"/>
+        </w:rPr>
+        <w:tab/>
+      </w:r>
+    </w:p>
+    <w:p>
+      <w:pPr>
+        <w:tabs>
+          <w:tab w:val="center" w:leader="none" w:pos="4819"/>
+          <w:tab w:val="left" w:leader="none" w:pos="7468"/>
+        </w:tabs>
+        <w:spacing w:after="0" w:line="240" w:lineRule="auto"/>
+        <w:rPr>
+          <w:rFonts w:ascii="Times New Roman" w:cs="Times New Roman" w:eastAsia="Times New Roman" w:hAnsi="Times New Roman"/>
+          <w:b w:val="1"/>
           <w:sz w:val="28"/>
           <w:szCs w:val="28"/>
-          <w:rtl w:val="0"/>
-        </w:rPr>
-        <w:t xml:space="preserve">РОЗРАХУНКОВА РОБОТА </w:t>
-      </w:r>
-      <w:r>
-        <w:rPr>
-          <w:rtl w:val="0"/>
-        </w:rPr>
-      </w:r>
-    </w:p>
-    <w:p>
-      <w:pPr>
-        <w:keepNext w:val="0"/>
-        <w:keepLines w:val="0"/>
-        <w:pageBreakBefore w:val="0"/>
-        <w:widowControl w:val="1"/>
-        <w:pBdr>
-          <w:top w:space="0" w:sz="0" w:val="nil"/>
-          <w:left w:space="0" w:sz="0" w:val="nil"/>
-          <w:bottom w:space="0" w:sz="0" w:val="nil"/>
-          <w:right w:space="0" w:sz="0" w:val="nil"/>
-          <w:between w:space="0" w:sz="0" w:val="nil"/>
-        </w:pBdr>
-        <w:shd w:fill="auto" w:val="clear"/>
-        <w:spacing w:after="0" w:before="131" w:line="240" w:lineRule="auto"/>
-        <w:ind w:left="1203" w:right="521" w:firstLine="0"/>
-        <w:jc w:val="center"/>
-        <w:rPr>
-          <w:rFonts w:ascii="Times" w:cs="Times" w:eastAsia="Times" w:hAnsi="Times"/>
-          <w:b w:val="1"/>
-          <w:i w:val="0"/>
-          <w:smallCaps w:val="0"/>
-          <w:strike w:val="0"/>
-          <w:color w:val="000000"/>
+        </w:rPr>
+      </w:pPr>
+      <w:r>
+        <w:rPr>
+          <w:rtl w:val="0"/>
+        </w:rPr>
+      </w:r>
+    </w:p>
+    <w:p>
+      <w:pPr>
+        <w:tabs>
+          <w:tab w:val="center" w:leader="none" w:pos="4819"/>
+          <w:tab w:val="left" w:leader="none" w:pos="7468"/>
+        </w:tabs>
+        <w:spacing w:after="0" w:line="240" w:lineRule="auto"/>
+        <w:rPr>
+          <w:rFonts w:ascii="Times New Roman" w:cs="Times New Roman" w:eastAsia="Times New Roman" w:hAnsi="Times New Roman"/>
+          <w:b w:val="1"/>
           <w:sz w:val="28"/>
           <w:szCs w:val="28"/>
-          <w:u w:val="none"/>
-          <w:shd w:fill="auto" w:val="clear"/>
-          <w:vertAlign w:val="baseline"/>
-        </w:rPr>
-      </w:pPr>
-      <w:r>
-        <w:rPr>
-          <w:rFonts w:ascii="Times" w:cs="Times" w:eastAsia="Times" w:hAnsi="Times"/>
-          <w:b w:val="1"/>
-          <w:i w:val="0"/>
-          <w:smallCaps w:val="0"/>
-          <w:strike w:val="0"/>
-          <w:color w:val="000000"/>
+        </w:rPr>
+      </w:pPr>
+      <w:r>
+        <w:rPr>
+          <w:rtl w:val="0"/>
+        </w:rPr>
+      </w:r>
+    </w:p>
+    <w:p>
+      <w:pPr>
+        <w:tabs>
+          <w:tab w:val="center" w:leader="none" w:pos="4819"/>
+          <w:tab w:val="left" w:leader="none" w:pos="7468"/>
+        </w:tabs>
+        <w:spacing w:after="0" w:line="240" w:lineRule="auto"/>
+        <w:rPr>
+          <w:rFonts w:ascii="Times New Roman" w:cs="Times New Roman" w:eastAsia="Times New Roman" w:hAnsi="Times New Roman"/>
+          <w:b w:val="1"/>
           <w:sz w:val="28"/>
           <w:szCs w:val="28"/>
-          <w:u w:val="none"/>
-          <w:shd w:fill="auto" w:val="clear"/>
-          <w:vertAlign w:val="baseline"/>
-          <w:rtl w:val="0"/>
-        </w:rPr>
-        <w:t xml:space="preserve">З КУРСУ АЛГОРИТМІЗАЦІЯ ТА ПРОГРАМУВАННЯ. Ч. 1. для студентів базового напрямку “Комп’ютерні науки” </w:t>
-      </w:r>
-    </w:p>
-    <w:p>
-      <w:pPr>
-        <w:keepNext w:val="0"/>
-        <w:keepLines w:val="0"/>
-        <w:pageBreakBefore w:val="0"/>
-        <w:widowControl w:val="1"/>
-        <w:pBdr>
-          <w:top w:space="0" w:sz="0" w:val="nil"/>
-          <w:left w:space="0" w:sz="0" w:val="nil"/>
-          <w:bottom w:space="0" w:sz="0" w:val="nil"/>
-          <w:right w:space="0" w:sz="0" w:val="nil"/>
-          <w:between w:space="0" w:sz="0" w:val="nil"/>
-        </w:pBdr>
-        <w:shd w:fill="auto" w:val="clear"/>
-        <w:spacing w:after="0" w:before="131" w:line="240" w:lineRule="auto"/>
-        <w:ind w:left="1203" w:right="521" w:firstLine="0"/>
-        <w:jc w:val="right"/>
-        <w:rPr>
-          <w:rFonts w:ascii="Times" w:cs="Times" w:eastAsia="Times" w:hAnsi="Times"/>
-          <w:b w:val="0"/>
-          <w:i w:val="0"/>
-          <w:smallCaps w:val="0"/>
-          <w:strike w:val="0"/>
-          <w:color w:val="000000"/>
+        </w:rPr>
+      </w:pPr>
+      <w:r>
+        <w:rPr>
+          <w:rtl w:val="0"/>
+        </w:rPr>
+      </w:r>
+    </w:p>
+    <w:p>
+      <w:pPr>
+        <w:tabs>
+          <w:tab w:val="center" w:leader="none" w:pos="4819"/>
+          <w:tab w:val="left" w:leader="none" w:pos="7468"/>
+        </w:tabs>
+        <w:spacing w:after="0" w:line="240" w:lineRule="auto"/>
+        <w:rPr>
+          <w:rFonts w:ascii="Times New Roman" w:cs="Times New Roman" w:eastAsia="Times New Roman" w:hAnsi="Times New Roman"/>
+          <w:b w:val="1"/>
           <w:sz w:val="28"/>
           <w:szCs w:val="28"/>
-          <w:u w:val="none"/>
-          <w:shd w:fill="auto" w:val="clear"/>
-          <w:vertAlign w:val="baseline"/>
-        </w:rPr>
-      </w:pPr>
-      <w:r>
-        <w:rPr>
-          <w:rtl w:val="0"/>
-        </w:rPr>
-      </w:r>
-    </w:p>
-    <w:p>
-      <w:pPr>
-        <w:keepNext w:val="0"/>
-        <w:keepLines w:val="0"/>
-        <w:pageBreakBefore w:val="0"/>
-        <w:widowControl w:val="1"/>
-        <w:pBdr>
-          <w:top w:space="0" w:sz="0" w:val="nil"/>
-          <w:left w:space="0" w:sz="0" w:val="nil"/>
-          <w:bottom w:space="0" w:sz="0" w:val="nil"/>
-          <w:right w:space="0" w:sz="0" w:val="nil"/>
-          <w:between w:space="0" w:sz="0" w:val="nil"/>
-        </w:pBdr>
-        <w:shd w:fill="auto" w:val="clear"/>
-        <w:spacing w:after="0" w:before="131" w:line="240" w:lineRule="auto"/>
-        <w:ind w:left="0" w:right="521" w:firstLine="0"/>
-        <w:jc w:val="left"/>
-        <w:rPr>
-          <w:rFonts w:ascii="Times" w:cs="Times" w:eastAsia="Times" w:hAnsi="Times"/>
-          <w:b w:val="0"/>
-          <w:i w:val="0"/>
-          <w:smallCaps w:val="0"/>
-          <w:strike w:val="0"/>
-          <w:color w:val="000000"/>
+        </w:rPr>
+      </w:pPr>
+      <w:r>
+        <w:rPr>
+          <w:rtl w:val="0"/>
+        </w:rPr>
+      </w:r>
+    </w:p>
+    <w:p>
+      <w:pPr>
+        <w:tabs>
+          <w:tab w:val="center" w:leader="none" w:pos="4819"/>
+          <w:tab w:val="left" w:leader="none" w:pos="7468"/>
+        </w:tabs>
+        <w:spacing w:after="0" w:line="240" w:lineRule="auto"/>
+        <w:jc w:val="center"/>
+        <w:rPr>
+          <w:rFonts w:ascii="Times New Roman" w:cs="Times New Roman" w:eastAsia="Times New Roman" w:hAnsi="Times New Roman"/>
+          <w:b w:val="1"/>
           <w:sz w:val="28"/>
           <w:szCs w:val="28"/>
-          <w:u w:val="none"/>
-          <w:shd w:fill="auto" w:val="clear"/>
-          <w:vertAlign w:val="baseline"/>
-        </w:rPr>
-      </w:pPr>
-      <w:r>
-        <w:rPr>
-          <w:rtl w:val="0"/>
-        </w:rPr>
-      </w:r>
-    </w:p>
-    <w:p>
-      <w:pPr>
-        <w:keepNext w:val="0"/>
-        <w:keepLines w:val="0"/>
-        <w:pageBreakBefore w:val="0"/>
-        <w:widowControl w:val="1"/>
-        <w:pBdr>
-          <w:top w:space="0" w:sz="0" w:val="nil"/>
-          <w:left w:space="0" w:sz="0" w:val="nil"/>
-          <w:bottom w:space="0" w:sz="0" w:val="nil"/>
-          <w:right w:space="0" w:sz="0" w:val="nil"/>
-          <w:between w:space="0" w:sz="0" w:val="nil"/>
-        </w:pBdr>
-        <w:shd w:fill="auto" w:val="clear"/>
-        <w:spacing w:after="0" w:before="131" w:line="240" w:lineRule="auto"/>
-        <w:ind w:left="0" w:right="521" w:firstLine="0"/>
-        <w:jc w:val="left"/>
-        <w:rPr>
-          <w:rFonts w:ascii="Times" w:cs="Times" w:eastAsia="Times" w:hAnsi="Times"/>
-          <w:b w:val="0"/>
-          <w:i w:val="0"/>
-          <w:smallCaps w:val="0"/>
-          <w:strike w:val="0"/>
-          <w:color w:val="000000"/>
+        </w:rPr>
+      </w:pPr>
+      <w:r>
+        <w:rPr>
+          <w:rFonts w:ascii="Times New Roman" w:cs="Times New Roman" w:eastAsia="Times New Roman" w:hAnsi="Times New Roman"/>
+          <w:b w:val="1"/>
+          <w:sz w:val="56"/>
+          <w:szCs w:val="56"/>
+          <w:rtl w:val="0"/>
+        </w:rPr>
+        <w:t xml:space="preserve">Звіт</w:t>
+      </w:r>
+      <w:r>
+        <w:rPr>
+          <w:rFonts w:ascii="Times New Roman" w:cs="Times New Roman" w:eastAsia="Times New Roman" w:hAnsi="Times New Roman"/>
+          <w:b w:val="1"/>
           <w:sz w:val="28"/>
           <w:szCs w:val="28"/>
-          <w:u w:val="none"/>
-          <w:shd w:fill="auto" w:val="clear"/>
-          <w:vertAlign w:val="baseline"/>
-        </w:rPr>
-      </w:pPr>
-      <w:r>
-        <w:rPr>
-          <w:rtl w:val="0"/>
-        </w:rPr>
-      </w:r>
-    </w:p>
-    <w:p>
-      <w:pPr>
-        <w:keepNext w:val="0"/>
-        <w:keepLines w:val="0"/>
-        <w:pageBreakBefore w:val="0"/>
-        <w:widowControl w:val="1"/>
-        <w:pBdr>
-          <w:top w:space="0" w:sz="0" w:val="nil"/>
-          <w:left w:space="0" w:sz="0" w:val="nil"/>
-          <w:bottom w:space="0" w:sz="0" w:val="nil"/>
-          <w:right w:space="0" w:sz="0" w:val="nil"/>
-          <w:between w:space="0" w:sz="0" w:val="nil"/>
-        </w:pBdr>
-        <w:shd w:fill="auto" w:val="clear"/>
-        <w:spacing w:after="280" w:before="280" w:line="240" w:lineRule="auto"/>
-        <w:ind w:left="0" w:right="521" w:firstLine="0"/>
-        <w:jc w:val="right"/>
-        <w:rPr>
-          <w:rFonts w:ascii="Times" w:cs="Times" w:eastAsia="Times" w:hAnsi="Times"/>
-          <w:b w:val="0"/>
-          <w:i w:val="0"/>
-          <w:smallCaps w:val="0"/>
-          <w:strike w:val="0"/>
-          <w:color w:val="000000"/>
+          <w:rtl w:val="0"/>
+        </w:rPr>
+        <w:t xml:space="preserve"> </w:t>
+      </w:r>
+    </w:p>
+    <w:p>
+      <w:pPr>
+        <w:tabs>
+          <w:tab w:val="center" w:leader="none" w:pos="4819"/>
+          <w:tab w:val="left" w:leader="none" w:pos="7468"/>
+        </w:tabs>
+        <w:spacing w:after="0" w:line="240" w:lineRule="auto"/>
+        <w:jc w:val="center"/>
+        <w:rPr>
+          <w:rFonts w:ascii="Times New Roman" w:cs="Times New Roman" w:eastAsia="Times New Roman" w:hAnsi="Times New Roman"/>
+          <w:b w:val="1"/>
           <w:sz w:val="28"/>
           <w:szCs w:val="28"/>
-          <w:u w:val="none"/>
-          <w:shd w:fill="auto" w:val="clear"/>
-          <w:vertAlign w:val="baseline"/>
-        </w:rPr>
-      </w:pPr>
-      <w:r>
-        <w:rPr>
-          <w:rFonts w:ascii="Times" w:cs="Times" w:eastAsia="Times" w:hAnsi="Times"/>
-          <w:b w:val="0"/>
-          <w:i w:val="0"/>
-          <w:smallCaps w:val="0"/>
-          <w:strike w:val="0"/>
-          <w:color w:val="000000"/>
+        </w:rPr>
+      </w:pPr>
+      <w:r>
+        <w:rPr>
+          <w:rFonts w:ascii="Times New Roman" w:cs="Times New Roman" w:eastAsia="Times New Roman" w:hAnsi="Times New Roman"/>
+          <w:b w:val="1"/>
           <w:sz w:val="28"/>
           <w:szCs w:val="28"/>
-          <w:u w:val="none"/>
-          <w:shd w:fill="auto" w:val="clear"/>
-          <w:vertAlign w:val="baseline"/>
-          <w:rtl w:val="0"/>
-        </w:rPr>
-        <w:t xml:space="preserve">    Затверджено </w:t>
-      </w:r>
-    </w:p>
-    <w:p>
-      <w:pPr>
-        <w:keepNext w:val="0"/>
-        <w:keepLines w:val="0"/>
-        <w:pageBreakBefore w:val="0"/>
-        <w:widowControl w:val="1"/>
-        <w:pBdr>
-          <w:top w:space="0" w:sz="0" w:val="nil"/>
-          <w:left w:space="0" w:sz="0" w:val="nil"/>
-          <w:bottom w:space="0" w:sz="0" w:val="nil"/>
-          <w:right w:space="0" w:sz="0" w:val="nil"/>
-          <w:between w:space="0" w:sz="0" w:val="nil"/>
-        </w:pBdr>
-        <w:shd w:fill="auto" w:val="clear"/>
-        <w:spacing w:after="280" w:before="280" w:line="240" w:lineRule="auto"/>
-        <w:ind w:left="0" w:right="521" w:firstLine="0"/>
-        <w:jc w:val="right"/>
-        <w:rPr>
-          <w:rFonts w:ascii="Times" w:cs="Times" w:eastAsia="Times" w:hAnsi="Times"/>
-          <w:b w:val="0"/>
-          <w:i w:val="0"/>
-          <w:smallCaps w:val="0"/>
-          <w:strike w:val="0"/>
-          <w:color w:val="000000"/>
+          <w:rtl w:val="0"/>
+        </w:rPr>
+        <w:t xml:space="preserve">про виконання розрахунково-графічних робіт блоку № 7</w:t>
+      </w:r>
+    </w:p>
+    <w:p>
+      <w:pPr>
+        <w:spacing w:after="0" w:line="240" w:lineRule="auto"/>
+        <w:jc w:val="center"/>
+        <w:rPr>
+          <w:rFonts w:ascii="Times New Roman" w:cs="Times New Roman" w:eastAsia="Times New Roman" w:hAnsi="Times New Roman"/>
           <w:sz w:val="28"/>
           <w:szCs w:val="28"/>
-          <w:u w:val="none"/>
-          <w:shd w:fill="auto" w:val="clear"/>
-          <w:vertAlign w:val="baseline"/>
-        </w:rPr>
-      </w:pPr>
-      <w:r>
-        <w:rPr>
-          <w:rFonts w:ascii="Times" w:cs="Times" w:eastAsia="Times" w:hAnsi="Times"/>
-          <w:b w:val="0"/>
-          <w:i w:val="0"/>
-          <w:smallCaps w:val="0"/>
-          <w:strike w:val="0"/>
-          <w:color w:val="000000"/>
+        </w:rPr>
+      </w:pPr>
+      <w:r>
+        <w:rPr>
+          <w:rFonts w:ascii="Times New Roman" w:cs="Times New Roman" w:eastAsia="Times New Roman" w:hAnsi="Times New Roman"/>
+          <w:b w:val="1"/>
+          <w:i w:val="1"/>
           <w:sz w:val="28"/>
           <w:szCs w:val="28"/>
-          <w:u w:val="none"/>
-          <w:shd w:fill="auto" w:val="clear"/>
-          <w:vertAlign w:val="baseline"/>
-          <w:rtl w:val="0"/>
-        </w:rPr>
-        <w:t xml:space="preserve">    на засіданні кафедри</w:t>
-      </w:r>
-    </w:p>
-    <w:p>
-      <w:pPr>
-        <w:keepNext w:val="0"/>
-        <w:keepLines w:val="0"/>
-        <w:pageBreakBefore w:val="0"/>
-        <w:widowControl w:val="1"/>
-        <w:pBdr>
-          <w:top w:space="0" w:sz="0" w:val="nil"/>
-          <w:left w:space="0" w:sz="0" w:val="nil"/>
-          <w:bottom w:space="0" w:sz="0" w:val="nil"/>
-          <w:right w:space="0" w:sz="0" w:val="nil"/>
-          <w:between w:space="0" w:sz="0" w:val="nil"/>
-        </w:pBdr>
-        <w:shd w:fill="auto" w:val="clear"/>
-        <w:spacing w:after="280" w:before="280" w:line="240" w:lineRule="auto"/>
-        <w:ind w:left="0" w:right="521" w:firstLine="0"/>
-        <w:jc w:val="right"/>
-        <w:rPr>
-          <w:rFonts w:ascii="Times" w:cs="Times" w:eastAsia="Times" w:hAnsi="Times"/>
-          <w:b w:val="0"/>
-          <w:i w:val="0"/>
-          <w:smallCaps w:val="0"/>
-          <w:strike w:val="0"/>
-          <w:color w:val="000000"/>
+          <w:rtl w:val="0"/>
+        </w:rPr>
+        <w:t xml:space="preserve">з дисципліни: </w:t>
+      </w:r>
+      <w:r>
+        <w:rPr>
+          <w:rFonts w:ascii="Times New Roman" w:cs="Times New Roman" w:eastAsia="Times New Roman" w:hAnsi="Times New Roman"/>
           <w:sz w:val="28"/>
           <w:szCs w:val="28"/>
-          <w:u w:val="none"/>
-          <w:shd w:fill="auto" w:val="clear"/>
-          <w:vertAlign w:val="baseline"/>
-        </w:rPr>
-      </w:pPr>
-      <w:r>
-        <w:rPr>
-          <w:rFonts w:ascii="Times" w:cs="Times" w:eastAsia="Times" w:hAnsi="Times"/>
-          <w:b w:val="0"/>
-          <w:i w:val="0"/>
-          <w:smallCaps w:val="0"/>
-          <w:strike w:val="0"/>
-          <w:color w:val="000000"/>
+          <w:rtl w:val="0"/>
+        </w:rPr>
+        <w:t xml:space="preserve">«Мови та парадигми програмування»</w:t>
+      </w:r>
+    </w:p>
+    <w:p>
+      <w:pPr>
+        <w:spacing w:after="0" w:line="240" w:lineRule="auto"/>
+        <w:jc w:val="center"/>
+        <w:rPr>
+          <w:rFonts w:ascii="Times New Roman" w:cs="Times New Roman" w:eastAsia="Times New Roman" w:hAnsi="Times New Roman"/>
           <w:sz w:val="28"/>
           <w:szCs w:val="28"/>
-          <w:u w:val="none"/>
-          <w:shd w:fill="auto" w:val="clear"/>
-          <w:vertAlign w:val="baseline"/>
-          <w:rtl w:val="0"/>
-        </w:rPr>
-        <w:t xml:space="preserve">систем штучного інтелекту</w:t>
+        </w:rPr>
+      </w:pPr>
+      <w:r>
+        <w:rPr>
+          <w:rFonts w:ascii="Times New Roman" w:cs="Times New Roman" w:eastAsia="Times New Roman" w:hAnsi="Times New Roman"/>
+          <w:sz w:val="28"/>
+          <w:szCs w:val="28"/>
+          <w:rtl w:val="0"/>
+        </w:rPr>
+        <w:t xml:space="preserve">до:</w:t>
+      </w:r>
+    </w:p>
+    <w:p>
+      <w:pPr>
+        <w:spacing w:after="0" w:line="240" w:lineRule="auto"/>
+        <w:jc w:val="center"/>
+        <w:rPr>
+          <w:rFonts w:ascii="Times New Roman" w:cs="Times New Roman" w:eastAsia="Times New Roman" w:hAnsi="Times New Roman"/>
+          <w:sz w:val="28"/>
+          <w:szCs w:val="28"/>
+        </w:rPr>
+      </w:pPr>
+      <w:r>
+        <w:rPr>
+          <w:rFonts w:ascii="Times New Roman" w:cs="Times New Roman" w:eastAsia="Times New Roman" w:hAnsi="Times New Roman"/>
+          <w:sz w:val="28"/>
+          <w:szCs w:val="28"/>
+          <w:rtl w:val="0"/>
+        </w:rPr>
+        <w:t xml:space="preserve">ВНС Розрахунково-графічних робіт № 1-4</w:t>
+      </w:r>
+    </w:p>
+    <w:p>
+      <w:pPr>
+        <w:spacing w:after="0" w:line="240" w:lineRule="auto"/>
+        <w:jc w:val="center"/>
+        <w:rPr>
+          <w:rFonts w:ascii="Times New Roman" w:cs="Times New Roman" w:eastAsia="Times New Roman" w:hAnsi="Times New Roman"/>
+          <w:sz w:val="28"/>
+          <w:szCs w:val="28"/>
+        </w:rPr>
+      </w:pPr>
+      <w:r>
+        <w:rPr>
+          <w:rFonts w:ascii="Times New Roman" w:cs="Times New Roman" w:eastAsia="Times New Roman" w:hAnsi="Times New Roman"/>
+          <w:sz w:val="28"/>
+          <w:szCs w:val="28"/>
+          <w:rtl w:val="0"/>
+        </w:rPr>
+        <w:t xml:space="preserve">Практичних Робіт № 7</w:t>
       </w:r>
     </w:p>
     <w:p>
@@ -534,7 +591,7 @@
           <w:vertAlign w:val="baseline"/>
           <w:rtl w:val="0"/>
         </w:rPr>
-        <w:t xml:space="preserve">Протокол № __ від __________                   </w:t>
+        <w:t xml:space="preserve">                 </w:t>
       </w:r>
       <w:r>
         <w:rPr>
@@ -695,6 +752,54 @@
         <w:spacing w:after="0" w:before="240" w:line="240" w:lineRule="auto"/>
         <w:rPr>
           <w:rFonts w:ascii="Times New Roman" w:cs="Times New Roman" w:eastAsia="Times New Roman" w:hAnsi="Times New Roman"/>
+          <w:b w:val="1"/>
+          <w:sz w:val="32"/>
+          <w:szCs w:val="32"/>
+        </w:rPr>
+      </w:pPr>
+      <w:r>
+        <w:rPr>
+          <w:rtl w:val="0"/>
+        </w:rPr>
+      </w:r>
+    </w:p>
+    <w:p>
+      <w:pPr>
+        <w:spacing w:after="0" w:before="240" w:line="240" w:lineRule="auto"/>
+        <w:rPr>
+          <w:rFonts w:ascii="Times New Roman" w:cs="Times New Roman" w:eastAsia="Times New Roman" w:hAnsi="Times New Roman"/>
+          <w:b w:val="1"/>
+          <w:sz w:val="32"/>
+          <w:szCs w:val="32"/>
+        </w:rPr>
+      </w:pPr>
+      <w:r>
+        <w:rPr>
+          <w:rtl w:val="0"/>
+        </w:rPr>
+      </w:r>
+    </w:p>
+    <w:p>
+      <w:pPr>
+        <w:spacing w:after="0" w:before="240" w:line="240" w:lineRule="auto"/>
+        <w:rPr>
+          <w:rFonts w:ascii="Times New Roman" w:cs="Times New Roman" w:eastAsia="Times New Roman" w:hAnsi="Times New Roman"/>
+          <w:b w:val="1"/>
+          <w:sz w:val="32"/>
+          <w:szCs w:val="32"/>
+        </w:rPr>
+      </w:pPr>
+      <w:r>
+        <w:rPr>
+          <w:rtl w:val="0"/>
+        </w:rPr>
+      </w:r>
+    </w:p>
+    <w:p>
+      <w:pPr>
+        <w:spacing w:after="0" w:before="240" w:line="240" w:lineRule="auto"/>
+        <w:rPr>
+          <w:rFonts w:ascii="Times New Roman" w:cs="Times New Roman" w:eastAsia="Times New Roman" w:hAnsi="Times New Roman"/>
           <w:sz w:val="32"/>
           <w:szCs w:val="32"/>
         </w:rPr>
@@ -781,7 +886,7 @@
         <w:widowControl w:val="1"/>
         <w:numPr>
           <w:ilvl w:val="1"/>
-          <w:numId w:val="4"/>
+          <w:numId w:val="1"/>
         </w:numPr>
         <w:pBdr>
           <w:top w:space="0" w:sz="0" w:val="nil"/>
@@ -824,11 +929,6 @@
         </w:rPr>
         <w:t xml:space="preserve">Опрацювання завдання та вимог до програм та середовища: </w:t>
       </w:r>
-      <w:r>
-        <w:rPr>
-          <w:rtl w:val="0"/>
-        </w:rPr>
-      </w:r>
     </w:p>
     <w:p>
       <w:pPr>
@@ -883,12 +983,11 @@
       <w:pPr>
         <w:numPr>
           <w:ilvl w:val="0"/>
-          <w:numId w:val="5"/>
+          <w:numId w:val="2"/>
         </w:numPr>
         <w:spacing w:after="0" w:line="240" w:lineRule="auto"/>
         <w:ind w:left="720" w:hanging="360"/>
         <w:rPr>
-          <w:rFonts w:ascii="Times New Roman" w:cs="Times New Roman" w:eastAsia="Times New Roman" w:hAnsi="Times New Roman"/>
           <w:sz w:val="24"/>
           <w:szCs w:val="24"/>
         </w:rPr>
@@ -924,12 +1023,12 @@
           <wp:inline distB="114300" distT="114300" distL="114300" distR="114300">
             <wp:extent cx="5009833" cy="747969"/>
             <wp:effectExtent b="0" l="0" r="0" t="0"/>
-            <wp:docPr id="1" name="image1.png"/>
+            <wp:docPr id="3" name="image14.png"/>
             <a:graphic>
               <a:graphicData uri="http://schemas.openxmlformats.org/drawingml/2006/picture">
                 <pic:pic>
                   <pic:nvPicPr>
-                    <pic:cNvPr id="0" name="image1.png"/>
+                    <pic:cNvPr id="0" name="image14.png"/>
                     <pic:cNvPicPr preferRelativeResize="0"/>
                   </pic:nvPicPr>
                   <pic:blipFill>
@@ -986,12 +1085,11 @@
       <w:pPr>
         <w:numPr>
           <w:ilvl w:val="0"/>
-          <w:numId w:val="5"/>
+          <w:numId w:val="2"/>
         </w:numPr>
         <w:spacing w:after="0" w:line="240" w:lineRule="auto"/>
         <w:ind w:left="720" w:hanging="360"/>
         <w:rPr>
-          <w:rFonts w:ascii="Times New Roman" w:cs="Times New Roman" w:eastAsia="Times New Roman" w:hAnsi="Times New Roman"/>
           <w:sz w:val="24"/>
           <w:szCs w:val="24"/>
         </w:rPr>
@@ -1010,12 +1108,11 @@
       <w:pPr>
         <w:numPr>
           <w:ilvl w:val="0"/>
-          <w:numId w:val="5"/>
+          <w:numId w:val="2"/>
         </w:numPr>
         <w:spacing w:after="0" w:line="240" w:lineRule="auto"/>
         <w:ind w:left="720" w:hanging="360"/>
         <w:rPr>
-          <w:rFonts w:ascii="Times New Roman" w:cs="Times New Roman" w:eastAsia="Times New Roman" w:hAnsi="Times New Roman"/>
           <w:sz w:val="24"/>
           <w:szCs w:val="24"/>
         </w:rPr>
@@ -1141,12 +1238,11 @@
       <w:pPr>
         <w:numPr>
           <w:ilvl w:val="0"/>
-          <w:numId w:val="5"/>
+          <w:numId w:val="2"/>
         </w:numPr>
         <w:spacing w:after="0" w:line="240" w:lineRule="auto"/>
         <w:ind w:left="720" w:hanging="360"/>
         <w:rPr>
-          <w:rFonts w:ascii="Times New Roman" w:cs="Times New Roman" w:eastAsia="Times New Roman" w:hAnsi="Times New Roman"/>
           <w:sz w:val="24"/>
           <w:szCs w:val="24"/>
         </w:rPr>
@@ -1182,12 +1278,12 @@
           <wp:inline distB="114300" distT="114300" distL="114300" distR="114300">
             <wp:extent cx="5384003" cy="690496"/>
             <wp:effectExtent b="0" l="0" r="0" t="0"/>
-            <wp:docPr id="4" name="image4.png"/>
+            <wp:docPr id="2" name="image13.png"/>
             <a:graphic>
               <a:graphicData uri="http://schemas.openxmlformats.org/drawingml/2006/picture">
                 <pic:pic>
                   <pic:nvPicPr>
-                    <pic:cNvPr id="0" name="image4.png"/>
+                    <pic:cNvPr id="0" name="image13.png"/>
                     <pic:cNvPicPr preferRelativeResize="0"/>
                   </pic:nvPicPr>
                   <pic:blipFill>
@@ -1261,12 +1357,11 @@
       <w:pPr>
         <w:numPr>
           <w:ilvl w:val="0"/>
-          <w:numId w:val="5"/>
+          <w:numId w:val="2"/>
         </w:numPr>
         <w:spacing w:after="0" w:line="240" w:lineRule="auto"/>
         <w:ind w:left="720" w:hanging="360"/>
         <w:rPr>
-          <w:rFonts w:ascii="Times New Roman" w:cs="Times New Roman" w:eastAsia="Times New Roman" w:hAnsi="Times New Roman"/>
           <w:sz w:val="24"/>
           <w:szCs w:val="24"/>
         </w:rPr>
@@ -1285,12 +1380,11 @@
       <w:pPr>
         <w:numPr>
           <w:ilvl w:val="0"/>
-          <w:numId w:val="5"/>
+          <w:numId w:val="2"/>
         </w:numPr>
         <w:spacing w:after="0" w:line="240" w:lineRule="auto"/>
         <w:ind w:left="720" w:hanging="360"/>
         <w:rPr>
-          <w:rFonts w:ascii="Times New Roman" w:cs="Times New Roman" w:eastAsia="Times New Roman" w:hAnsi="Times New Roman"/>
           <w:sz w:val="24"/>
           <w:szCs w:val="24"/>
         </w:rPr>
@@ -1492,12 +1586,11 @@
       <w:pPr>
         <w:numPr>
           <w:ilvl w:val="0"/>
-          <w:numId w:val="5"/>
+          <w:numId w:val="2"/>
         </w:numPr>
         <w:spacing w:after="0" w:line="240" w:lineRule="auto"/>
         <w:ind w:left="720" w:hanging="360"/>
         <w:rPr>
-          <w:rFonts w:ascii="Times New Roman" w:cs="Times New Roman" w:eastAsia="Times New Roman" w:hAnsi="Times New Roman"/>
           <w:sz w:val="24"/>
           <w:szCs w:val="24"/>
         </w:rPr>
@@ -1533,12 +1626,12 @@
           <wp:inline distB="114300" distT="114300" distL="114300" distR="114300">
             <wp:extent cx="5191443" cy="2204143"/>
             <wp:effectExtent b="0" l="0" r="0" t="0"/>
-            <wp:docPr id="8" name="image5.png"/>
+            <wp:docPr id="5" name="image12.png"/>
             <a:graphic>
               <a:graphicData uri="http://schemas.openxmlformats.org/drawingml/2006/picture">
                 <pic:pic>
                   <pic:nvPicPr>
-                    <pic:cNvPr id="0" name="image5.png"/>
+                    <pic:cNvPr id="0" name="image12.png"/>
                     <pic:cNvPicPr preferRelativeResize="0"/>
                   </pic:nvPicPr>
                   <pic:blipFill>
@@ -1595,12 +1688,11 @@
       <w:pPr>
         <w:numPr>
           <w:ilvl w:val="0"/>
-          <w:numId w:val="5"/>
+          <w:numId w:val="2"/>
         </w:numPr>
         <w:spacing w:after="0" w:line="240" w:lineRule="auto"/>
         <w:ind w:left="720" w:hanging="360"/>
         <w:rPr>
-          <w:rFonts w:ascii="Times New Roman" w:cs="Times New Roman" w:eastAsia="Times New Roman" w:hAnsi="Times New Roman"/>
           <w:sz w:val="24"/>
           <w:szCs w:val="24"/>
         </w:rPr>
@@ -1619,12 +1711,11 @@
       <w:pPr>
         <w:numPr>
           <w:ilvl w:val="0"/>
-          <w:numId w:val="5"/>
+          <w:numId w:val="2"/>
         </w:numPr>
         <w:spacing w:after="0" w:line="240" w:lineRule="auto"/>
         <w:ind w:left="720" w:hanging="360"/>
         <w:rPr>
-          <w:rFonts w:ascii="Times New Roman" w:cs="Times New Roman" w:eastAsia="Times New Roman" w:hAnsi="Times New Roman"/>
           <w:sz w:val="24"/>
           <w:szCs w:val="24"/>
         </w:rPr>
@@ -1693,16 +1784,7 @@
           <w:szCs w:val="24"/>
           <w:rtl w:val="0"/>
         </w:rPr>
-        <w:t xml:space="preserve"> з </w:t>
-      </w:r>
-      <w:r>
-        <w:rPr>
-          <w:rFonts w:ascii="Times New Roman" w:cs="Times New Roman" w:eastAsia="Times New Roman" w:hAnsi="Times New Roman"/>
-          <w:sz w:val="24"/>
-          <w:szCs w:val="24"/>
-          <w:rtl w:val="0"/>
-        </w:rPr>
-        <w:t xml:space="preserve">довжиною, шириною і висотою паралелепіпеда. Далі обчислюється об'єм паралелепіпеда за формулою: об'єм = довжина * ширина * висота, результат обчислення виводиться на екран.</w:t>
+        <w:t xml:space="preserve"> з довжиною, шириною і висотою паралелепіпеда. Далі обчислюється об'єм паралелепіпеда за формулою: об'єм = довжина * ширина * висота, результат обчислення виводиться на екран.</w:t>
       </w:r>
     </w:p>
     <w:p>
@@ -1758,12 +1840,11 @@
       <w:pPr>
         <w:numPr>
           <w:ilvl w:val="0"/>
-          <w:numId w:val="5"/>
+          <w:numId w:val="2"/>
         </w:numPr>
         <w:spacing w:after="0" w:line="240" w:lineRule="auto"/>
         <w:ind w:left="720" w:hanging="360"/>
         <w:rPr>
-          <w:rFonts w:ascii="Times New Roman" w:cs="Times New Roman" w:eastAsia="Times New Roman" w:hAnsi="Times New Roman"/>
           <w:sz w:val="24"/>
           <w:szCs w:val="24"/>
         </w:rPr>
@@ -1799,12 +1880,12 @@
           <wp:inline distB="114300" distT="114300" distL="114300" distR="114300">
             <wp:extent cx="5457508" cy="908170"/>
             <wp:effectExtent b="0" l="0" r="0" t="0"/>
-            <wp:docPr id="15" name="image13.png"/>
+            <wp:docPr id="4" name="image8.png"/>
             <a:graphic>
               <a:graphicData uri="http://schemas.openxmlformats.org/drawingml/2006/picture">
                 <pic:pic>
                   <pic:nvPicPr>
-                    <pic:cNvPr id="0" name="image13.png"/>
+                    <pic:cNvPr id="0" name="image8.png"/>
                     <pic:cNvPicPr preferRelativeResize="0"/>
                   </pic:nvPicPr>
                   <pic:blipFill>
@@ -1861,12 +1942,11 @@
       <w:pPr>
         <w:numPr>
           <w:ilvl w:val="0"/>
-          <w:numId w:val="5"/>
+          <w:numId w:val="2"/>
         </w:numPr>
         <w:spacing w:after="0" w:line="240" w:lineRule="auto"/>
         <w:ind w:left="720" w:hanging="360"/>
         <w:rPr>
-          <w:rFonts w:ascii="Times New Roman" w:cs="Times New Roman" w:eastAsia="Times New Roman" w:hAnsi="Times New Roman"/>
           <w:sz w:val="24"/>
           <w:szCs w:val="24"/>
         </w:rPr>
@@ -1885,12 +1965,11 @@
       <w:pPr>
         <w:numPr>
           <w:ilvl w:val="0"/>
-          <w:numId w:val="5"/>
+          <w:numId w:val="2"/>
         </w:numPr>
         <w:spacing w:after="0" w:line="240" w:lineRule="auto"/>
         <w:ind w:left="720" w:hanging="360"/>
         <w:rPr>
-          <w:rFonts w:ascii="Times New Roman" w:cs="Times New Roman" w:eastAsia="Times New Roman" w:hAnsi="Times New Roman"/>
           <w:sz w:val="24"/>
           <w:szCs w:val="24"/>
         </w:rPr>
@@ -2017,11 +2096,6 @@
           <w:rtl w:val="0"/>
         </w:rPr>
         <w:t xml:space="preserve"> на екран.</w:t>
-      </w:r>
-      <w:r>
-        <w:rPr>
-          <w:rtl w:val="0"/>
-        </w:rPr>
       </w:r>
     </w:p>
     <w:p>
@@ -2087,12 +2161,11 @@
       <w:pPr>
         <w:numPr>
           <w:ilvl w:val="0"/>
-          <w:numId w:val="1"/>
+          <w:numId w:val="3"/>
         </w:numPr>
         <w:spacing w:after="0" w:line="240" w:lineRule="auto"/>
         <w:ind w:left="720" w:hanging="360"/>
         <w:rPr>
-          <w:rFonts w:ascii="Times New Roman" w:cs="Times New Roman" w:eastAsia="Times New Roman" w:hAnsi="Times New Roman"/>
           <w:sz w:val="24"/>
           <w:szCs w:val="24"/>
         </w:rPr>
@@ -2128,12 +2201,12 @@
           <wp:inline distB="114300" distT="114300" distL="114300" distR="114300">
             <wp:extent cx="1768041" cy="5354637"/>
             <wp:effectExtent b="0" l="0" r="0" t="0"/>
-            <wp:docPr id="13" name="image12.png"/>
+            <wp:docPr id="7" name="image17.png"/>
             <a:graphic>
               <a:graphicData uri="http://schemas.openxmlformats.org/drawingml/2006/picture">
                 <pic:pic>
                   <pic:nvPicPr>
-                    <pic:cNvPr id="0" name="image12.png"/>
+                    <pic:cNvPr id="0" name="image17.png"/>
                     <pic:cNvPicPr preferRelativeResize="0"/>
                   </pic:nvPicPr>
                   <pic:blipFill>
@@ -2194,12 +2267,11 @@
       <w:pPr>
         <w:numPr>
           <w:ilvl w:val="0"/>
-          <w:numId w:val="1"/>
+          <w:numId w:val="3"/>
         </w:numPr>
         <w:spacing w:after="0" w:line="240" w:lineRule="auto"/>
         <w:ind w:left="720" w:hanging="360"/>
         <w:rPr>
-          <w:rFonts w:ascii="Times New Roman" w:cs="Times New Roman" w:eastAsia="Times New Roman" w:hAnsi="Times New Roman"/>
           <w:sz w:val="24"/>
           <w:szCs w:val="24"/>
         </w:rPr>
@@ -2290,12 +2362,11 @@
       <w:pPr>
         <w:numPr>
           <w:ilvl w:val="0"/>
-          <w:numId w:val="1"/>
+          <w:numId w:val="3"/>
         </w:numPr>
         <w:spacing w:after="0" w:line="240" w:lineRule="auto"/>
         <w:ind w:left="720" w:hanging="360"/>
         <w:rPr>
-          <w:rFonts w:ascii="Times New Roman" w:cs="Times New Roman" w:eastAsia="Times New Roman" w:hAnsi="Times New Roman"/>
           <w:sz w:val="24"/>
           <w:szCs w:val="24"/>
         </w:rPr>
@@ -2331,12 +2402,12 @@
           <wp:inline distB="114300" distT="114300" distL="114300" distR="114300">
             <wp:extent cx="5794706" cy="5452250"/>
             <wp:effectExtent b="0" l="0" r="0" t="0"/>
-            <wp:docPr id="7" name="image8.png"/>
+            <wp:docPr id="6" name="image15.png"/>
             <a:graphic>
               <a:graphicData uri="http://schemas.openxmlformats.org/drawingml/2006/picture">
                 <pic:pic>
                   <pic:nvPicPr>
-                    <pic:cNvPr id="0" name="image8.png"/>
+                    <pic:cNvPr id="0" name="image15.png"/>
                     <pic:cNvPicPr preferRelativeResize="0"/>
                   </pic:nvPicPr>
                   <pic:blipFill>
@@ -2397,12 +2468,11 @@
       <w:pPr>
         <w:numPr>
           <w:ilvl w:val="0"/>
-          <w:numId w:val="1"/>
+          <w:numId w:val="3"/>
         </w:numPr>
         <w:spacing w:after="0" w:line="240" w:lineRule="auto"/>
         <w:ind w:left="720" w:hanging="360"/>
         <w:rPr>
-          <w:rFonts w:ascii="Times New Roman" w:cs="Times New Roman" w:eastAsia="Times New Roman" w:hAnsi="Times New Roman"/>
           <w:sz w:val="24"/>
           <w:szCs w:val="24"/>
         </w:rPr>
@@ -2493,12 +2563,11 @@
       <w:pPr>
         <w:numPr>
           <w:ilvl w:val="0"/>
-          <w:numId w:val="1"/>
+          <w:numId w:val="3"/>
         </w:numPr>
         <w:spacing w:after="0" w:line="240" w:lineRule="auto"/>
         <w:ind w:left="720" w:hanging="360"/>
         <w:rPr>
-          <w:rFonts w:ascii="Times New Roman" w:cs="Times New Roman" w:eastAsia="Times New Roman" w:hAnsi="Times New Roman"/>
           <w:sz w:val="24"/>
           <w:szCs w:val="24"/>
         </w:rPr>
@@ -2534,12 +2603,12 @@
           <wp:inline distB="114300" distT="114300" distL="114300" distR="114300">
             <wp:extent cx="1926427" cy="4553374"/>
             <wp:effectExtent b="0" l="0" r="0" t="0"/>
-            <wp:docPr id="17" name="image17.png"/>
+            <wp:docPr id="9" name="image16.png"/>
             <a:graphic>
               <a:graphicData uri="http://schemas.openxmlformats.org/drawingml/2006/picture">
                 <pic:pic>
                   <pic:nvPicPr>
-                    <pic:cNvPr id="0" name="image17.png"/>
+                    <pic:cNvPr id="0" name="image16.png"/>
                     <pic:cNvPicPr preferRelativeResize="0"/>
                   </pic:nvPicPr>
                   <pic:blipFill>
@@ -2600,12 +2669,11 @@
       <w:pPr>
         <w:numPr>
           <w:ilvl w:val="0"/>
-          <w:numId w:val="1"/>
+          <w:numId w:val="3"/>
         </w:numPr>
         <w:spacing w:after="0" w:line="240" w:lineRule="auto"/>
         <w:ind w:left="720" w:hanging="360"/>
         <w:rPr>
-          <w:rFonts w:ascii="Times New Roman" w:cs="Times New Roman" w:eastAsia="Times New Roman" w:hAnsi="Times New Roman"/>
           <w:sz w:val="24"/>
           <w:szCs w:val="24"/>
         </w:rPr>
@@ -2696,12 +2764,11 @@
       <w:pPr>
         <w:numPr>
           <w:ilvl w:val="0"/>
-          <w:numId w:val="1"/>
+          <w:numId w:val="3"/>
         </w:numPr>
         <w:spacing w:after="0" w:line="240" w:lineRule="auto"/>
         <w:ind w:left="720" w:hanging="360"/>
         <w:rPr>
-          <w:rFonts w:ascii="Times New Roman" w:cs="Times New Roman" w:eastAsia="Times New Roman" w:hAnsi="Times New Roman"/>
           <w:sz w:val="24"/>
           <w:szCs w:val="24"/>
         </w:rPr>
@@ -2746,12 +2813,12 @@
           <wp:inline distB="114300" distT="114300" distL="114300" distR="114300">
             <wp:extent cx="3184994" cy="4215433"/>
             <wp:effectExtent b="0" l="0" r="0" t="0"/>
-            <wp:docPr id="9" name="image11.png"/>
+            <wp:docPr id="8" name="image10.png"/>
             <a:graphic>
               <a:graphicData uri="http://schemas.openxmlformats.org/drawingml/2006/picture">
                 <pic:pic>
                   <pic:nvPicPr>
-                    <pic:cNvPr id="0" name="image11.png"/>
+                    <pic:cNvPr id="0" name="image10.png"/>
                     <pic:cNvPicPr preferRelativeResize="0"/>
                   </pic:nvPicPr>
                   <pic:blipFill>
@@ -2808,12 +2875,11 @@
       <w:pPr>
         <w:numPr>
           <w:ilvl w:val="0"/>
-          <w:numId w:val="1"/>
+          <w:numId w:val="3"/>
         </w:numPr>
         <w:spacing w:after="0" w:line="240" w:lineRule="auto"/>
         <w:ind w:left="720" w:hanging="360"/>
         <w:rPr>
-          <w:rFonts w:ascii="Times New Roman" w:cs="Times New Roman" w:eastAsia="Times New Roman" w:hAnsi="Times New Roman"/>
           <w:sz w:val="24"/>
           <w:szCs w:val="24"/>
         </w:rPr>
@@ -2861,7 +2927,7 @@
         <w:widowControl w:val="1"/>
         <w:numPr>
           <w:ilvl w:val="2"/>
-          <w:numId w:val="3"/>
+          <w:numId w:val="5"/>
         </w:numPr>
         <w:pBdr>
           <w:top w:space="0" w:sz="0" w:val="nil"/>
@@ -3030,12 +3096,12 @@
           <wp:inline distB="114300" distT="114300" distL="114300" distR="114300">
             <wp:extent cx="5524818" cy="1452090"/>
             <wp:effectExtent b="0" l="0" r="0" t="0"/>
-            <wp:docPr id="6" name="image3.png"/>
+            <wp:docPr id="12" name="image7.png"/>
             <a:graphic>
               <a:graphicData uri="http://schemas.openxmlformats.org/drawingml/2006/picture">
                 <pic:pic>
                   <pic:nvPicPr>
-                    <pic:cNvPr id="0" name="image3.png"/>
+                    <pic:cNvPr id="0" name="image7.png"/>
                     <pic:cNvPicPr preferRelativeResize="0"/>
                   </pic:nvPicPr>
                   <pic:blipFill>
@@ -3212,12 +3278,12 @@
           <wp:inline distB="114300" distT="114300" distL="114300" distR="114300">
             <wp:extent cx="5191443" cy="8111089"/>
             <wp:effectExtent b="0" l="0" r="0" t="0"/>
-            <wp:docPr id="11" name="image10.png"/>
+            <wp:docPr id="10" name="image9.png"/>
             <a:graphic>
               <a:graphicData uri="http://schemas.openxmlformats.org/drawingml/2006/picture">
                 <pic:pic>
                   <pic:nvPicPr>
-                    <pic:cNvPr id="0" name="image10.png"/>
+                    <pic:cNvPr id="0" name="image9.png"/>
                     <pic:cNvPicPr preferRelativeResize="0"/>
                   </pic:nvPicPr>
                   <pic:blipFill>
@@ -3394,12 +3460,12 @@
           <wp:inline distB="114300" distT="114300" distL="114300" distR="114300">
             <wp:extent cx="5391468" cy="2103118"/>
             <wp:effectExtent b="0" l="0" r="0" t="0"/>
-            <wp:docPr id="2" name="image2.png"/>
+            <wp:docPr id="11" name="image1.png"/>
             <a:graphic>
               <a:graphicData uri="http://schemas.openxmlformats.org/drawingml/2006/picture">
                 <pic:pic>
                   <pic:nvPicPr>
-                    <pic:cNvPr id="0" name="image2.png"/>
+                    <pic:cNvPr id="0" name="image1.png"/>
                     <pic:cNvPicPr preferRelativeResize="0"/>
                   </pic:nvPicPr>
                   <pic:blipFill>
@@ -3576,12 +3642,12 @@
           <wp:inline distB="114300" distT="114300" distL="114300" distR="114300">
             <wp:extent cx="3514725" cy="3181350"/>
             <wp:effectExtent b="0" l="0" r="0" t="0"/>
-            <wp:docPr id="14" name="image15.png"/>
+            <wp:docPr id="13" name="image4.png"/>
             <a:graphic>
               <a:graphicData uri="http://schemas.openxmlformats.org/drawingml/2006/picture">
                 <pic:pic>
                   <pic:nvPicPr>
-                    <pic:cNvPr id="0" name="image15.png"/>
+                    <pic:cNvPr id="0" name="image4.png"/>
                     <pic:cNvPicPr preferRelativeResize="0"/>
                   </pic:nvPicPr>
                   <pic:blipFill>
@@ -3654,7 +3720,7 @@
         <w:widowControl w:val="1"/>
         <w:numPr>
           <w:ilvl w:val="2"/>
-          <w:numId w:val="2"/>
+          <w:numId w:val="4"/>
         </w:numPr>
         <w:pBdr>
           <w:top w:space="0" w:sz="0" w:val="nil"/>
@@ -3787,7 +3853,7 @@
           <wp:inline distB="114300" distT="114300" distL="114300" distR="114300">
             <wp:extent cx="3152775" cy="923925"/>
             <wp:effectExtent b="0" l="0" r="0" t="0"/>
-            <wp:docPr id="5" name="image6.png"/>
+            <wp:docPr id="14" name="image6.png"/>
             <a:graphic>
               <a:graphicData uri="http://schemas.openxmlformats.org/drawingml/2006/picture">
                 <pic:pic>
@@ -3951,12 +4017,12 @@
           <wp:inline distB="114300" distT="114300" distL="114300" distR="114300">
             <wp:extent cx="3009900" cy="4010025"/>
             <wp:effectExtent b="0" l="0" r="0" t="0"/>
-            <wp:docPr id="3" name="image7.png"/>
+            <wp:docPr id="15" name="image5.png"/>
             <a:graphic>
               <a:graphicData uri="http://schemas.openxmlformats.org/drawingml/2006/picture">
                 <pic:pic>
                   <pic:nvPicPr>
-                    <pic:cNvPr id="0" name="image7.png"/>
+                    <pic:cNvPr id="0" name="image5.png"/>
                     <pic:cNvPicPr preferRelativeResize="0"/>
                   </pic:nvPicPr>
                   <pic:blipFill>
@@ -4115,12 +4181,12 @@
           <wp:inline distB="114300" distT="114300" distL="114300" distR="114300">
             <wp:extent cx="3181350" cy="923925"/>
             <wp:effectExtent b="0" l="0" r="0" t="0"/>
-            <wp:docPr id="10" name="image9.png"/>
+            <wp:docPr id="16" name="image11.png"/>
             <a:graphic>
               <a:graphicData uri="http://schemas.openxmlformats.org/drawingml/2006/picture">
                 <pic:pic>
                   <pic:nvPicPr>
-                    <pic:cNvPr id="0" name="image9.png"/>
+                    <pic:cNvPr id="0" name="image11.png"/>
                     <pic:cNvPicPr preferRelativeResize="0"/>
                   </pic:nvPicPr>
                   <pic:blipFill>
@@ -4279,12 +4345,12 @@
           <wp:inline distB="114300" distT="114300" distL="114300" distR="114300">
             <wp:extent cx="3057525" cy="2400300"/>
             <wp:effectExtent b="0" l="0" r="0" t="0"/>
-            <wp:docPr id="16" name="image16.png"/>
+            <wp:docPr id="17" name="image3.png"/>
             <a:graphic>
               <a:graphicData uri="http://schemas.openxmlformats.org/drawingml/2006/picture">
                 <pic:pic>
                   <pic:nvPicPr>
-                    <pic:cNvPr id="0" name="image16.png"/>
+                    <pic:cNvPr id="0" name="image3.png"/>
                     <pic:cNvPicPr preferRelativeResize="0"/>
                   </pic:nvPicPr>
                   <pic:blipFill>
@@ -4509,6 +4575,7 @@
       </w:r>
     </w:p>
     <w:sectPr>
+      <w:footerReference r:id="rId27" w:type="default"/>
       <w:pgSz w:h="16838" w:w="11906" w:orient="portrait"/>
       <w:pgMar w:bottom="850" w:top="850" w:left="1417" w:right="850" w:header="708" w:footer="708"/>
       <w:pgNumType w:start="1"/>
@@ -4517,9 +4584,125 @@
 </w:document>
 </file>
 
+<file path=word/footer1.xml><?xml version="1.0" encoding="utf-8"?>
+<w:ftr xmlns:mc="http://schemas.openxmlformats.org/markup-compatibility/2006" xmlns:o="urn:schemas-microsoft-com:office:office" xmlns:r="http://schemas.openxmlformats.org/officeDocument/2006/relationships" xmlns:m="http://schemas.openxmlformats.org/officeDocument/2006/math" xmlns:v="urn:schemas-microsoft-com:vml" xmlns:wp="http://schemas.openxmlformats.org/drawingml/2006/wordprocessingDrawing" xmlns:w10="urn:schemas-microsoft-com:office:word" xmlns:w="http://schemas.openxmlformats.org/wordprocessingml/2006/main" xmlns:wne="http://schemas.microsoft.com/office/word/2006/wordml" xmlns:sl="http://schemas.openxmlformats.org/schemaLibrary/2006/main" xmlns:a="http://schemas.openxmlformats.org/drawingml/2006/main" xmlns:pic="http://schemas.openxmlformats.org/drawingml/2006/picture" xmlns:c="http://schemas.openxmlformats.org/drawingml/2006/chart" xmlns:lc="http://schemas.openxmlformats.org/drawingml/2006/lockedCanvas" xmlns:dgm="http://schemas.openxmlformats.org/drawingml/2006/diagram" xmlns:wps="http://schemas.microsoft.com/office/word/2010/wordprocessingShape" xmlns:wpg="http://schemas.microsoft.com/office/word/2010/wordprocessingGroup" xmlns:w14="http://schemas.microsoft.com/office/word/2010/wordml" xmlns:w15="http://schemas.microsoft.com/office/word/2012/wordml">
+  <w:p>
+    <w:pPr>
+      <w:jc w:val="center"/>
+      <w:rPr>
+        <w:rFonts w:ascii="Times New Roman" w:cs="Times New Roman" w:eastAsia="Times New Roman" w:hAnsi="Times New Roman"/>
+        <w:sz w:val="24"/>
+        <w:szCs w:val="24"/>
+      </w:rPr>
+    </w:pPr>
+    <w:r>
+      <w:rPr>
+        <w:rFonts w:ascii="Times New Roman" w:cs="Times New Roman" w:eastAsia="Times New Roman" w:hAnsi="Times New Roman"/>
+        <w:sz w:val="24"/>
+        <w:szCs w:val="24"/>
+        <w:rtl w:val="0"/>
+      </w:rPr>
+      <w:t xml:space="preserve">Львів 2023</w:t>
+    </w:r>
+  </w:p>
+</w:ftr>
+</file>
+
 <file path=word/numbering.xml><?xml version="1.0" encoding="utf-8"?>
 <w:numbering xmlns:mc="http://schemas.openxmlformats.org/markup-compatibility/2006" xmlns:o="urn:schemas-microsoft-com:office:office" xmlns:r="http://schemas.openxmlformats.org/officeDocument/2006/relationships" xmlns:m="http://schemas.openxmlformats.org/officeDocument/2006/math" xmlns:v="urn:schemas-microsoft-com:vml" xmlns:wp="http://schemas.openxmlformats.org/drawingml/2006/wordprocessingDrawing" xmlns:w10="urn:schemas-microsoft-com:office:word" xmlns:w="http://schemas.openxmlformats.org/wordprocessingml/2006/main" xmlns:wne="http://schemas.microsoft.com/office/word/2006/wordml" xmlns:sl="http://schemas.openxmlformats.org/schemaLibrary/2006/main" xmlns:a="http://schemas.openxmlformats.org/drawingml/2006/main" xmlns:pic="http://schemas.openxmlformats.org/drawingml/2006/picture" xmlns:c="http://schemas.openxmlformats.org/drawingml/2006/chart" xmlns:lc="http://schemas.openxmlformats.org/drawingml/2006/lockedCanvas" xmlns:dgm="http://schemas.openxmlformats.org/drawingml/2006/diagram" xmlns:wps="http://schemas.microsoft.com/office/word/2010/wordprocessingShape" xmlns:wpg="http://schemas.microsoft.com/office/word/2010/wordprocessingGroup" xmlns:w14="http://schemas.microsoft.com/office/word/2010/wordml" xmlns:w15="http://schemas.microsoft.com/office/word/2012/wordml">
   <w:abstractNum w:abstractNumId="1">
+    <w:lvl w:ilvl="0">
+      <w:start w:val="0"/>
+      <w:numFmt w:val="decimal"/>
+      <w:lvlText w:val="%1."/>
+      <w:lvlJc w:val="left"/>
+      <w:pPr>
+        <w:ind w:left="0" w:firstLine="0"/>
+      </w:pPr>
+      <w:rPr/>
+    </w:lvl>
+    <w:lvl w:ilvl="1">
+      <w:start w:val="1"/>
+      <w:numFmt w:val="decimal"/>
+      <w:lvlText w:val="%2."/>
+      <w:lvlJc w:val="left"/>
+      <w:pPr>
+        <w:ind w:left="1440" w:hanging="360"/>
+      </w:pPr>
+      <w:rPr/>
+    </w:lvl>
+    <w:lvl w:ilvl="2">
+      <w:start w:val="1"/>
+      <w:numFmt w:val="decimal"/>
+      <w:lvlText w:val="%3."/>
+      <w:lvlJc w:val="left"/>
+      <w:pPr>
+        <w:ind w:left="2160" w:hanging="360"/>
+      </w:pPr>
+      <w:rPr/>
+    </w:lvl>
+    <w:lvl w:ilvl="3">
+      <w:start w:val="1"/>
+      <w:numFmt w:val="decimal"/>
+      <w:lvlText w:val="%4."/>
+      <w:lvlJc w:val="left"/>
+      <w:pPr>
+        <w:ind w:left="2880" w:hanging="360"/>
+      </w:pPr>
+      <w:rPr/>
+    </w:lvl>
+    <w:lvl w:ilvl="4">
+      <w:start w:val="1"/>
+      <w:numFmt w:val="decimal"/>
+      <w:lvlText w:val="%5."/>
+      <w:lvlJc w:val="left"/>
+      <w:pPr>
+        <w:ind w:left="3600" w:hanging="360"/>
+      </w:pPr>
+      <w:rPr/>
+    </w:lvl>
+    <w:lvl w:ilvl="5">
+      <w:start w:val="1"/>
+      <w:numFmt w:val="decimal"/>
+      <w:lvlText w:val="%6."/>
+      <w:lvlJc w:val="left"/>
+      <w:pPr>
+        <w:ind w:left="4320" w:hanging="360"/>
+      </w:pPr>
+      <w:rPr/>
+    </w:lvl>
+    <w:lvl w:ilvl="6">
+      <w:start w:val="1"/>
+      <w:numFmt w:val="decimal"/>
+      <w:lvlText w:val="%7."/>
+      <w:lvlJc w:val="left"/>
+      <w:pPr>
+        <w:ind w:left="5040" w:hanging="360"/>
+      </w:pPr>
+      <w:rPr/>
+    </w:lvl>
+    <w:lvl w:ilvl="7">
+      <w:start w:val="1"/>
+      <w:numFmt w:val="decimal"/>
+      <w:lvlText w:val="%8."/>
+      <w:lvlJc w:val="left"/>
+      <w:pPr>
+        <w:ind w:left="5760" w:hanging="360"/>
+      </w:pPr>
+      <w:rPr/>
+    </w:lvl>
+    <w:lvl w:ilvl="8">
+      <w:start w:val="1"/>
+      <w:numFmt w:val="decimal"/>
+      <w:lvlText w:val="%9."/>
+      <w:lvlJc w:val="left"/>
+      <w:pPr>
+        <w:ind w:left="6480" w:hanging="360"/>
+      </w:pPr>
+      <w:rPr/>
+    </w:lvl>
+  </w:abstractNum>
+  <w:abstractNum w:abstractNumId="2">
     <w:lvl w:ilvl="0">
       <w:start w:val="0"/>
       <w:numFmt w:val="bullet"/>
@@ -4629,7 +4812,117 @@
       </w:rPr>
     </w:lvl>
   </w:abstractNum>
-  <w:abstractNum w:abstractNumId="2">
+  <w:abstractNum w:abstractNumId="3">
+    <w:lvl w:ilvl="0">
+      <w:start w:val="0"/>
+      <w:numFmt w:val="bullet"/>
+      <w:lvlText w:val="-"/>
+      <w:lvlJc w:val="left"/>
+      <w:pPr>
+        <w:ind w:left="720" w:hanging="360"/>
+      </w:pPr>
+      <w:rPr>
+        <w:rFonts w:ascii="Calibri" w:cs="Calibri" w:eastAsia="Calibri" w:hAnsi="Calibri"/>
+      </w:rPr>
+    </w:lvl>
+    <w:lvl w:ilvl="1">
+      <w:start w:val="1"/>
+      <w:numFmt w:val="bullet"/>
+      <w:lvlText w:val="o"/>
+      <w:lvlJc w:val="left"/>
+      <w:pPr>
+        <w:ind w:left="1440" w:hanging="360"/>
+      </w:pPr>
+      <w:rPr>
+        <w:rFonts w:ascii="Courier New" w:cs="Courier New" w:eastAsia="Courier New" w:hAnsi="Courier New"/>
+      </w:rPr>
+    </w:lvl>
+    <w:lvl w:ilvl="2">
+      <w:start w:val="1"/>
+      <w:numFmt w:val="bullet"/>
+      <w:lvlText w:val="▪"/>
+      <w:lvlJc w:val="left"/>
+      <w:pPr>
+        <w:ind w:left="2160" w:hanging="360"/>
+      </w:pPr>
+      <w:rPr>
+        <w:rFonts w:ascii="Noto Sans Symbols" w:cs="Noto Sans Symbols" w:eastAsia="Noto Sans Symbols" w:hAnsi="Noto Sans Symbols"/>
+      </w:rPr>
+    </w:lvl>
+    <w:lvl w:ilvl="3">
+      <w:start w:val="1"/>
+      <w:numFmt w:val="bullet"/>
+      <w:lvlText w:val="●"/>
+      <w:lvlJc w:val="left"/>
+      <w:pPr>
+        <w:ind w:left="2880" w:hanging="360"/>
+      </w:pPr>
+      <w:rPr>
+        <w:rFonts w:ascii="Noto Sans Symbols" w:cs="Noto Sans Symbols" w:eastAsia="Noto Sans Symbols" w:hAnsi="Noto Sans Symbols"/>
+      </w:rPr>
+    </w:lvl>
+    <w:lvl w:ilvl="4">
+      <w:start w:val="1"/>
+      <w:numFmt w:val="bullet"/>
+      <w:lvlText w:val="o"/>
+      <w:lvlJc w:val="left"/>
+      <w:pPr>
+        <w:ind w:left="3600" w:hanging="360"/>
+      </w:pPr>
+      <w:rPr>
+        <w:rFonts w:ascii="Courier New" w:cs="Courier New" w:eastAsia="Courier New" w:hAnsi="Courier New"/>
+      </w:rPr>
+    </w:lvl>
+    <w:lvl w:ilvl="5">
+      <w:start w:val="1"/>
+      <w:numFmt w:val="bullet"/>
+      <w:lvlText w:val="▪"/>
+      <w:lvlJc w:val="left"/>
+      <w:pPr>
+        <w:ind w:left="4320" w:hanging="360"/>
+      </w:pPr>
+      <w:rPr>
+        <w:rFonts w:ascii="Noto Sans Symbols" w:cs="Noto Sans Symbols" w:eastAsia="Noto Sans Symbols" w:hAnsi="Noto Sans Symbols"/>
+      </w:rPr>
+    </w:lvl>
+    <w:lvl w:ilvl="6">
+      <w:start w:val="1"/>
+      <w:numFmt w:val="bullet"/>
+      <w:lvlText w:val="●"/>
+      <w:lvlJc w:val="left"/>
+      <w:pPr>
+        <w:ind w:left="5040" w:hanging="360"/>
+      </w:pPr>
+      <w:rPr>
+        <w:rFonts w:ascii="Noto Sans Symbols" w:cs="Noto Sans Symbols" w:eastAsia="Noto Sans Symbols" w:hAnsi="Noto Sans Symbols"/>
+      </w:rPr>
+    </w:lvl>
+    <w:lvl w:ilvl="7">
+      <w:start w:val="1"/>
+      <w:numFmt w:val="bullet"/>
+      <w:lvlText w:val="o"/>
+      <w:lvlJc w:val="left"/>
+      <w:pPr>
+        <w:ind w:left="5760" w:hanging="360"/>
+      </w:pPr>
+      <w:rPr>
+        <w:rFonts w:ascii="Courier New" w:cs="Courier New" w:eastAsia="Courier New" w:hAnsi="Courier New"/>
+      </w:rPr>
+    </w:lvl>
+    <w:lvl w:ilvl="8">
+      <w:start w:val="1"/>
+      <w:numFmt w:val="bullet"/>
+      <w:lvlText w:val="▪"/>
+      <w:lvlJc w:val="left"/>
+      <w:pPr>
+        <w:ind w:left="6480" w:hanging="360"/>
+      </w:pPr>
+      <w:rPr>
+        <w:rFonts w:ascii="Noto Sans Symbols" w:cs="Noto Sans Symbols" w:eastAsia="Noto Sans Symbols" w:hAnsi="Noto Sans Symbols"/>
+      </w:rPr>
+    </w:lvl>
+  </w:abstractNum>
+  <w:abstractNum w:abstractNumId="4">
     <w:lvl w:ilvl="0">
       <w:start w:val="1"/>
       <w:numFmt w:val="bullet"/>
@@ -4751,7 +5044,7 @@
       </w:rPr>
     </w:lvl>
   </w:abstractNum>
-  <w:abstractNum w:abstractNumId="3">
+  <w:abstractNum w:abstractNumId="5">
     <w:lvl w:ilvl="0">
       <w:start w:val="1"/>
       <w:numFmt w:val="bullet"/>
@@ -4870,208 +5163,6 @@
         <w:rFonts w:ascii="Noto Sans Symbols" w:cs="Noto Sans Symbols" w:eastAsia="Noto Sans Symbols" w:hAnsi="Noto Sans Symbols"/>
         <w:sz w:val="20"/>
         <w:szCs w:val="20"/>
-      </w:rPr>
-    </w:lvl>
-  </w:abstractNum>
-  <w:abstractNum w:abstractNumId="4">
-    <w:lvl w:ilvl="0">
-      <w:start w:val="0"/>
-      <w:numFmt w:val="decimal"/>
-      <w:lvlText w:val="%1."/>
-      <w:lvlJc w:val="left"/>
-      <w:pPr>
-        <w:ind w:left="0" w:firstLine="0"/>
-      </w:pPr>
-      <w:rPr/>
-    </w:lvl>
-    <w:lvl w:ilvl="1">
-      <w:start w:val="1"/>
-      <w:numFmt w:val="decimal"/>
-      <w:lvlText w:val="%2."/>
-      <w:lvlJc w:val="left"/>
-      <w:pPr>
-        <w:ind w:left="1440" w:hanging="360"/>
-      </w:pPr>
-      <w:rPr/>
-    </w:lvl>
-    <w:lvl w:ilvl="2">
-      <w:start w:val="1"/>
-      <w:numFmt w:val="decimal"/>
-      <w:lvlText w:val="%3."/>
-      <w:lvlJc w:val="left"/>
-      <w:pPr>
-        <w:ind w:left="2160" w:hanging="360"/>
-      </w:pPr>
-      <w:rPr/>
-    </w:lvl>
-    <w:lvl w:ilvl="3">
-      <w:start w:val="1"/>
-      <w:numFmt w:val="decimal"/>
-      <w:lvlText w:val="%4."/>
-      <w:lvlJc w:val="left"/>
-      <w:pPr>
-        <w:ind w:left="2880" w:hanging="360"/>
-      </w:pPr>
-      <w:rPr/>
-    </w:lvl>
-    <w:lvl w:ilvl="4">
-      <w:start w:val="1"/>
-      <w:numFmt w:val="decimal"/>
-      <w:lvlText w:val="%5."/>
-      <w:lvlJc w:val="left"/>
-      <w:pPr>
-        <w:ind w:left="3600" w:hanging="360"/>
-      </w:pPr>
-      <w:rPr/>
-    </w:lvl>
-    <w:lvl w:ilvl="5">
-      <w:start w:val="1"/>
-      <w:numFmt w:val="decimal"/>
-      <w:lvlText w:val="%6."/>
-      <w:lvlJc w:val="left"/>
-      <w:pPr>
-        <w:ind w:left="4320" w:hanging="360"/>
-      </w:pPr>
-      <w:rPr/>
-    </w:lvl>
-    <w:lvl w:ilvl="6">
-      <w:start w:val="1"/>
-      <w:numFmt w:val="decimal"/>
-      <w:lvlText w:val="%7."/>
-      <w:lvlJc w:val="left"/>
-      <w:pPr>
-        <w:ind w:left="5040" w:hanging="360"/>
-      </w:pPr>
-      <w:rPr/>
-    </w:lvl>
-    <w:lvl w:ilvl="7">
-      <w:start w:val="1"/>
-      <w:numFmt w:val="decimal"/>
-      <w:lvlText w:val="%8."/>
-      <w:lvlJc w:val="left"/>
-      <w:pPr>
-        <w:ind w:left="5760" w:hanging="360"/>
-      </w:pPr>
-      <w:rPr/>
-    </w:lvl>
-    <w:lvl w:ilvl="8">
-      <w:start w:val="1"/>
-      <w:numFmt w:val="decimal"/>
-      <w:lvlText w:val="%9."/>
-      <w:lvlJc w:val="left"/>
-      <w:pPr>
-        <w:ind w:left="6480" w:hanging="360"/>
-      </w:pPr>
-      <w:rPr/>
-    </w:lvl>
-  </w:abstractNum>
-  <w:abstractNum w:abstractNumId="5">
-    <w:lvl w:ilvl="0">
-      <w:start w:val="0"/>
-      <w:numFmt w:val="bullet"/>
-      <w:lvlText w:val="-"/>
-      <w:lvlJc w:val="left"/>
-      <w:pPr>
-        <w:ind w:left="720" w:hanging="360"/>
-      </w:pPr>
-      <w:rPr>
-        <w:rFonts w:ascii="Calibri" w:cs="Calibri" w:eastAsia="Calibri" w:hAnsi="Calibri"/>
-      </w:rPr>
-    </w:lvl>
-    <w:lvl w:ilvl="1">
-      <w:start w:val="1"/>
-      <w:numFmt w:val="bullet"/>
-      <w:lvlText w:val="o"/>
-      <w:lvlJc w:val="left"/>
-      <w:pPr>
-        <w:ind w:left="1440" w:hanging="360"/>
-      </w:pPr>
-      <w:rPr>
-        <w:rFonts w:ascii="Courier New" w:cs="Courier New" w:eastAsia="Courier New" w:hAnsi="Courier New"/>
-      </w:rPr>
-    </w:lvl>
-    <w:lvl w:ilvl="2">
-      <w:start w:val="1"/>
-      <w:numFmt w:val="bullet"/>
-      <w:lvlText w:val="▪"/>
-      <w:lvlJc w:val="left"/>
-      <w:pPr>
-        <w:ind w:left="2160" w:hanging="360"/>
-      </w:pPr>
-      <w:rPr>
-        <w:rFonts w:ascii="Noto Sans Symbols" w:cs="Noto Sans Symbols" w:eastAsia="Noto Sans Symbols" w:hAnsi="Noto Sans Symbols"/>
-      </w:rPr>
-    </w:lvl>
-    <w:lvl w:ilvl="3">
-      <w:start w:val="1"/>
-      <w:numFmt w:val="bullet"/>
-      <w:lvlText w:val="●"/>
-      <w:lvlJc w:val="left"/>
-      <w:pPr>
-        <w:ind w:left="2880" w:hanging="360"/>
-      </w:pPr>
-      <w:rPr>
-        <w:rFonts w:ascii="Noto Sans Symbols" w:cs="Noto Sans Symbols" w:eastAsia="Noto Sans Symbols" w:hAnsi="Noto Sans Symbols"/>
-      </w:rPr>
-    </w:lvl>
-    <w:lvl w:ilvl="4">
-      <w:start w:val="1"/>
-      <w:numFmt w:val="bullet"/>
-      <w:lvlText w:val="o"/>
-      <w:lvlJc w:val="left"/>
-      <w:pPr>
-        <w:ind w:left="3600" w:hanging="360"/>
-      </w:pPr>
-      <w:rPr>
-        <w:rFonts w:ascii="Courier New" w:cs="Courier New" w:eastAsia="Courier New" w:hAnsi="Courier New"/>
-      </w:rPr>
-    </w:lvl>
-    <w:lvl w:ilvl="5">
-      <w:start w:val="1"/>
-      <w:numFmt w:val="bullet"/>
-      <w:lvlText w:val="▪"/>
-      <w:lvlJc w:val="left"/>
-      <w:pPr>
-        <w:ind w:left="4320" w:hanging="360"/>
-      </w:pPr>
-      <w:rPr>
-        <w:rFonts w:ascii="Noto Sans Symbols" w:cs="Noto Sans Symbols" w:eastAsia="Noto Sans Symbols" w:hAnsi="Noto Sans Symbols"/>
-      </w:rPr>
-    </w:lvl>
-    <w:lvl w:ilvl="6">
-      <w:start w:val="1"/>
-      <w:numFmt w:val="bullet"/>
-      <w:lvlText w:val="●"/>
-      <w:lvlJc w:val="left"/>
-      <w:pPr>
-        <w:ind w:left="5040" w:hanging="360"/>
-      </w:pPr>
-      <w:rPr>
-        <w:rFonts w:ascii="Noto Sans Symbols" w:cs="Noto Sans Symbols" w:eastAsia="Noto Sans Symbols" w:hAnsi="Noto Sans Symbols"/>
-      </w:rPr>
-    </w:lvl>
-    <w:lvl w:ilvl="7">
-      <w:start w:val="1"/>
-      <w:numFmt w:val="bullet"/>
-      <w:lvlText w:val="o"/>
-      <w:lvlJc w:val="left"/>
-      <w:pPr>
-        <w:ind w:left="5760" w:hanging="360"/>
-      </w:pPr>
-      <w:rPr>
-        <w:rFonts w:ascii="Courier New" w:cs="Courier New" w:eastAsia="Courier New" w:hAnsi="Courier New"/>
-      </w:rPr>
-    </w:lvl>
-    <w:lvl w:ilvl="8">
-      <w:start w:val="1"/>
-      <w:numFmt w:val="bullet"/>
-      <w:lvlText w:val="▪"/>
-      <w:lvlJc w:val="left"/>
-      <w:pPr>
-        <w:ind w:left="6480" w:hanging="360"/>
-      </w:pPr>
-      <w:rPr>
-        <w:rFonts w:ascii="Noto Sans Symbols" w:cs="Noto Sans Symbols" w:eastAsia="Noto Sans Symbols" w:hAnsi="Noto Sans Symbols"/>
       </w:rPr>
     </w:lvl>
   </w:abstractNum>

</xml_diff>